<commit_message>
Created, zipped, and formalized the Final Project
</commit_message>
<xml_diff>
--- a/Supporting Final Stuff/Final_WriteUp.docx
+++ b/Supporting Final Stuff/Final_WriteUp.docx
@@ -1682,7 +1682,43 @@
           <w:sz w:val="24"/>
           <w:szCs w:val="24"/>
         </w:rPr>
-        <w:t>is assigned to a Mediator in said array. The Mediator object is the means by which the Server can communicate with the Client.  To elaborate, w</w:t>
+        <w:t xml:space="preserve">is assigned to a Mediator in said array. The Mediator object </w:t>
+      </w:r>
+      <w:r>
+        <w:rPr>
+          <w:rFonts w:ascii="Times New Roman" w:hAnsi="Times New Roman" w:cs="Times New Roman"/>
+          <w:color w:val="000000"/>
+          <w:sz w:val="24"/>
+          <w:szCs w:val="24"/>
+        </w:rPr>
+        <w:t xml:space="preserve">is on the server, and is the means of communication between </w:t>
+      </w:r>
+      <w:r>
+        <w:rPr>
+          <w:rFonts w:ascii="Times New Roman" w:hAnsi="Times New Roman" w:cs="Times New Roman"/>
+          <w:color w:val="000000"/>
+          <w:sz w:val="24"/>
+          <w:szCs w:val="24"/>
+        </w:rPr>
+        <w:t xml:space="preserve">the Server </w:t>
+      </w:r>
+      <w:r>
+        <w:rPr>
+          <w:rFonts w:ascii="Times New Roman" w:hAnsi="Times New Roman" w:cs="Times New Roman"/>
+          <w:color w:val="000000"/>
+          <w:sz w:val="24"/>
+          <w:szCs w:val="24"/>
+        </w:rPr>
+        <w:t>and</w:t>
+      </w:r>
+      <w:r>
+        <w:rPr>
+          <w:rFonts w:ascii="Times New Roman" w:hAnsi="Times New Roman" w:cs="Times New Roman"/>
+          <w:color w:val="000000"/>
+          <w:sz w:val="24"/>
+          <w:szCs w:val="24"/>
+        </w:rPr>
+        <w:t xml:space="preserve"> the Client.  To elaborate, w</w:t>
       </w:r>
       <w:r>
         <w:rPr>
@@ -1754,6 +1790,15 @@
           <w:sz w:val="24"/>
           <w:szCs w:val="24"/>
         </w:rPr>
+        <w:t xml:space="preserve"> and sends it to the server</w:t>
+      </w:r>
+      <w:r>
+        <w:rPr>
+          <w:rFonts w:ascii="Times New Roman" w:hAnsi="Times New Roman" w:cs="Times New Roman"/>
+          <w:color w:val="000000"/>
+          <w:sz w:val="24"/>
+          <w:szCs w:val="24"/>
+        </w:rPr>
         <w:t xml:space="preserve">.  </w:t>
       </w:r>
       <w:r>
@@ -1844,7 +1889,25 @@
           <w:sz w:val="24"/>
           <w:szCs w:val="24"/>
         </w:rPr>
-        <w:t>ueue.</w:t>
+        <w:t>ueue</w:t>
+      </w:r>
+      <w:r>
+        <w:rPr>
+          <w:rFonts w:ascii="Times New Roman" w:hAnsi="Times New Roman" w:cs="Times New Roman"/>
+          <w:color w:val="000000"/>
+          <w:sz w:val="24"/>
+          <w:szCs w:val="24"/>
+        </w:rPr>
+        <w:t xml:space="preserve"> on the server</w:t>
+      </w:r>
+      <w:r>
+        <w:rPr>
+          <w:rFonts w:ascii="Times New Roman" w:hAnsi="Times New Roman" w:cs="Times New Roman"/>
+          <w:color w:val="000000"/>
+          <w:sz w:val="24"/>
+          <w:szCs w:val="24"/>
+        </w:rPr>
+        <w:t>.</w:t>
       </w:r>
     </w:p>
     <w:p>
@@ -2072,6 +2135,7 @@
     </w:p>
     <w:p>
       <w:r>
+        <w:lastRenderedPageBreak/>
         <w:tab/>
       </w:r>
       <w:r>
@@ -2087,7 +2151,6 @@
         <w:ind w:left="1440" w:firstLine="720"/>
       </w:pPr>
       <w:r>
-        <w:lastRenderedPageBreak/>
         <w:t xml:space="preserve">The </w:t>
       </w:r>
       <w:r>
@@ -2189,7 +2252,19 @@
         <w:rPr>
           <w:color w:val="000000"/>
         </w:rPr>
-        <w:t>hile multiple reads can occur at one time, only one thread will be able to write in one instance.</w:t>
+        <w:t>hile multiple reads can occur at one time, only one thr</w:t>
+      </w:r>
+      <w:r>
+        <w:rPr>
+          <w:color w:val="000000"/>
+        </w:rPr>
+        <w:t>ead will be writing at a given moment</w:t>
+      </w:r>
+      <w:r>
+        <w:rPr>
+          <w:color w:val="000000"/>
+        </w:rPr>
+        <w:t>.</w:t>
       </w:r>
       <w:r>
         <w:t xml:space="preserve"> </w:t>
@@ -2201,10 +2276,16 @@
         <w:ind w:left="1440" w:firstLine="720"/>
       </w:pPr>
       <w:r>
-        <w:t>When a c</w:t>
-      </w:r>
-      <w:r>
-        <w:t>lient is done using the chat server, the user can then type “exi</w:t>
+        <w:t xml:space="preserve">When the user </w:t>
+      </w:r>
+      <w:r>
+        <w:t xml:space="preserve">is </w:t>
+      </w:r>
+      <w:r>
+        <w:t xml:space="preserve">done using the chat server, they </w:t>
+      </w:r>
+      <w:r>
+        <w:t>can then type “exi</w:t>
       </w:r>
       <w:r>
         <w:t>t” or disconnect the current process</w:t>
@@ -2216,7 +2297,7 @@
         <w:t xml:space="preserve"> then calls its</w:t>
       </w:r>
       <w:r>
-        <w:t xml:space="preserve"> method </w:t>
+        <w:t xml:space="preserve"> </w:t>
       </w:r>
       <w:proofErr w:type="spellStart"/>
       <w:proofErr w:type="gramStart"/>
@@ -2229,7 +2310,13 @@
       </w:r>
       <w:proofErr w:type="gramEnd"/>
       <w:r>
-        <w:t xml:space="preserve">).  Accordingly, if the room was full, there is now room for a new Client to enter the chat room.  </w:t>
+        <w:t>)</w:t>
+      </w:r>
+      <w:r>
+        <w:t xml:space="preserve"> method</w:t>
+      </w:r>
+      <w:r>
+        <w:t xml:space="preserve">.  Accordingly, if the room was full, there is now room for a new Client to enter the chat room.  </w:t>
       </w:r>
     </w:p>
     <w:p>
@@ -2550,25 +2637,7 @@
         <w:rPr>
           <w:color w:val="000000"/>
         </w:rPr>
-        <w:t>The Server class has two threads, one of which listens to new connections. T</w:t>
-      </w:r>
-      <w:r>
-        <w:rPr>
-          <w:color w:val="000000"/>
-        </w:rPr>
-        <w:t>he</w:t>
-      </w:r>
-      <w:r>
-        <w:rPr>
-          <w:color w:val="000000"/>
-        </w:rPr>
-        <w:t xml:space="preserve"> other thread, the</w:t>
-      </w:r>
-      <w:r>
-        <w:rPr>
-          <w:color w:val="000000"/>
-        </w:rPr>
-        <w:t xml:space="preserve"> message d</w:t>
+        <w:t>The Server class has two threads, one of which listens to new connections. The other thread, the message d</w:t>
       </w:r>
       <w:r>
         <w:rPr>
@@ -2580,13 +2649,7 @@
         <w:rPr>
           <w:color w:val="000000"/>
         </w:rPr>
-        <w:t xml:space="preserve">, </w:t>
-      </w:r>
-      <w:r>
-        <w:rPr>
-          <w:color w:val="000000"/>
-        </w:rPr>
-        <w:t>is currently in use</w:t>
+        <w:t>, is currently in use</w:t>
       </w:r>
       <w:r>
         <w:rPr>
@@ -2739,7 +2802,25 @@
           <w:sz w:val="24"/>
           <w:szCs w:val="24"/>
         </w:rPr>
-        <w:t xml:space="preserve">connections are stored in the same array. </w:t>
+        <w:t xml:space="preserve">connections are stored in the same </w:t>
+      </w:r>
+      <w:r>
+        <w:rPr>
+          <w:rFonts w:ascii="Times New Roman" w:hAnsi="Times New Roman" w:cs="Times New Roman"/>
+          <w:color w:val="000000"/>
+          <w:sz w:val="24"/>
+          <w:szCs w:val="24"/>
+        </w:rPr>
+        <w:t xml:space="preserve">Socket </w:t>
+      </w:r>
+      <w:r>
+        <w:rPr>
+          <w:rFonts w:ascii="Times New Roman" w:hAnsi="Times New Roman" w:cs="Times New Roman"/>
+          <w:color w:val="000000"/>
+          <w:sz w:val="24"/>
+          <w:szCs w:val="24"/>
+        </w:rPr>
+        <w:t xml:space="preserve">array. </w:t>
       </w:r>
       <w:proofErr w:type="gramStart"/>
       <w:r>
@@ -2799,16 +2880,108 @@
           <w:sz w:val="24"/>
           <w:szCs w:val="24"/>
         </w:rPr>
-        <w:t xml:space="preserve"> the different connection streams, and if it is ready, takes the data from the stream, and sends it to all users currently online. It then keeps iterating through the connections, watching for more ready messages.</w:t>
-      </w:r>
-      <w:r>
-        <w:rPr>
-          <w:rFonts w:ascii="Times New Roman" w:hAnsi="Times New Roman" w:cs="Times New Roman"/>
-          <w:color w:val="000000"/>
-          <w:sz w:val="24"/>
-          <w:szCs w:val="24"/>
-        </w:rPr>
-        <w:t xml:space="preserve"> If the message is not ready, it will keep going through the data streams and come back to that message next iteration when it will hopefully be ready</w:t>
+        <w:t xml:space="preserve"> the differe</w:t>
+      </w:r>
+      <w:r>
+        <w:rPr>
+          <w:rFonts w:ascii="Times New Roman" w:hAnsi="Times New Roman" w:cs="Times New Roman"/>
+          <w:color w:val="000000"/>
+          <w:sz w:val="24"/>
+          <w:szCs w:val="24"/>
+        </w:rPr>
+        <w:t>nt connection streams, and if one</w:t>
+      </w:r>
+      <w:r>
+        <w:rPr>
+          <w:rFonts w:ascii="Times New Roman" w:hAnsi="Times New Roman" w:cs="Times New Roman"/>
+          <w:color w:val="000000"/>
+          <w:sz w:val="24"/>
+          <w:szCs w:val="24"/>
+        </w:rPr>
+        <w:t xml:space="preserve"> is ready, </w:t>
+      </w:r>
+      <w:r>
+        <w:rPr>
+          <w:rFonts w:ascii="Times New Roman" w:hAnsi="Times New Roman" w:cs="Times New Roman"/>
+          <w:color w:val="000000"/>
+          <w:sz w:val="24"/>
+          <w:szCs w:val="24"/>
+        </w:rPr>
+        <w:t xml:space="preserve">it </w:t>
+      </w:r>
+      <w:r>
+        <w:rPr>
+          <w:rFonts w:ascii="Times New Roman" w:hAnsi="Times New Roman" w:cs="Times New Roman"/>
+          <w:color w:val="000000"/>
+          <w:sz w:val="24"/>
+          <w:szCs w:val="24"/>
+        </w:rPr>
+        <w:t>takes the data from the stream, and sends it to all users currently online.</w:t>
+      </w:r>
+      <w:r>
+        <w:rPr>
+          <w:rFonts w:ascii="Times New Roman" w:hAnsi="Times New Roman" w:cs="Times New Roman"/>
+          <w:color w:val="000000"/>
+          <w:sz w:val="24"/>
+          <w:szCs w:val="24"/>
+        </w:rPr>
+        <w:t xml:space="preserve"> A message is ready when the Client writes a newline character to the buffer stream, presumably with other data before it.</w:t>
+      </w:r>
+      <w:r>
+        <w:rPr>
+          <w:rFonts w:ascii="Times New Roman" w:hAnsi="Times New Roman" w:cs="Times New Roman"/>
+          <w:color w:val="000000"/>
+          <w:sz w:val="24"/>
+          <w:szCs w:val="24"/>
+        </w:rPr>
+        <w:t xml:space="preserve"> </w:t>
+      </w:r>
+      <w:proofErr w:type="gramStart"/>
+      <w:r>
+        <w:rPr>
+          <w:rFonts w:ascii="Times New Roman" w:hAnsi="Times New Roman" w:cs="Times New Roman"/>
+          <w:color w:val="000000"/>
+          <w:sz w:val="24"/>
+          <w:szCs w:val="24"/>
+        </w:rPr>
+        <w:t>It</w:t>
+      </w:r>
+      <w:proofErr w:type="gramEnd"/>
+      <w:r>
+        <w:rPr>
+          <w:rFonts w:ascii="Times New Roman" w:hAnsi="Times New Roman" w:cs="Times New Roman"/>
+          <w:color w:val="000000"/>
+          <w:sz w:val="24"/>
+          <w:szCs w:val="24"/>
+        </w:rPr>
+        <w:t xml:space="preserve"> then keeps iterating through the connections, watching for more ready messages.</w:t>
+      </w:r>
+      <w:r>
+        <w:rPr>
+          <w:rFonts w:ascii="Times New Roman" w:hAnsi="Times New Roman" w:cs="Times New Roman"/>
+          <w:color w:val="000000"/>
+          <w:sz w:val="24"/>
+          <w:szCs w:val="24"/>
+        </w:rPr>
+        <w:t xml:space="preserve"> If the message is not ready, it will keep going through the da</w:t>
+      </w:r>
+      <w:r>
+        <w:rPr>
+          <w:rFonts w:ascii="Times New Roman" w:hAnsi="Times New Roman" w:cs="Times New Roman"/>
+          <w:color w:val="000000"/>
+          <w:sz w:val="24"/>
+          <w:szCs w:val="24"/>
+        </w:rPr>
+        <w:t>ta streams and come back to that message</w:t>
+      </w:r>
+      <w:r>
+        <w:rPr>
+          <w:rFonts w:ascii="Times New Roman" w:hAnsi="Times New Roman" w:cs="Times New Roman"/>
+          <w:color w:val="000000"/>
+          <w:sz w:val="24"/>
+          <w:szCs w:val="24"/>
+        </w:rPr>
+        <w:t>.</w:t>
       </w:r>
     </w:p>
     <w:p>
@@ -2844,14 +3017,25 @@
           <w:szCs w:val="24"/>
         </w:rPr>
       </w:pPr>
-      <w:r>
-        <w:rPr>
-          <w:rFonts w:ascii="Times New Roman" w:hAnsi="Times New Roman" w:cs="Times New Roman"/>
-          <w:color w:val="000000"/>
-          <w:sz w:val="24"/>
-          <w:szCs w:val="24"/>
-        </w:rPr>
-        <w:t>In order to compare the two implementations of the chat server, we created a test, called ServerTest.java, which essentially simulates having multiple users sending large amounts of data simultaneously. We tested each server with respect to two variables – how many users were online at the same time and how large of a message they were sending. The small mess</w:t>
+      <w:proofErr w:type="gramStart"/>
+      <w:r>
+        <w:rPr>
+          <w:rFonts w:ascii="Times New Roman" w:hAnsi="Times New Roman" w:cs="Times New Roman"/>
+          <w:color w:val="000000"/>
+          <w:sz w:val="24"/>
+          <w:szCs w:val="24"/>
+        </w:rPr>
+        <w:t>In order to</w:t>
+      </w:r>
+      <w:proofErr w:type="gramEnd"/>
+      <w:r>
+        <w:rPr>
+          <w:rFonts w:ascii="Times New Roman" w:hAnsi="Times New Roman" w:cs="Times New Roman"/>
+          <w:color w:val="000000"/>
+          <w:sz w:val="24"/>
+          <w:szCs w:val="24"/>
+        </w:rPr>
+        <w:t xml:space="preserve"> compare the two implementations of the chat server, we created a test, ServerTest.java, which essentially simulates having multiple users sending large amounts of data simultaneously. We tested each server with respect to two variables – how many users were online at the same time and how large of a message they were sending. The small mess</w:t>
       </w:r>
       <w:r>
         <w:rPr>
@@ -2925,7 +3109,26 @@
           <w:sz w:val="24"/>
           <w:szCs w:val="24"/>
         </w:rPr>
-        <w:t xml:space="preserve"> scripts concatenated. We also tested each of these for n=1, 2, 4, and 8 users. </w:t>
+        <w:t xml:space="preserve"> scripts concatenated. We also tested each of these for </w:t>
+      </w:r>
+      <w:r>
+        <w:rPr>
+          <w:rFonts w:ascii="Times New Roman" w:hAnsi="Times New Roman" w:cs="Times New Roman"/>
+          <w:i/>
+          <w:color w:val="000000"/>
+          <w:sz w:val="24"/>
+          <w:szCs w:val="24"/>
+        </w:rPr>
+        <w:t>n</w:t>
+      </w:r>
+      <w:r>
+        <w:rPr>
+          <w:rFonts w:ascii="Times New Roman" w:hAnsi="Times New Roman" w:cs="Times New Roman"/>
+          <w:color w:val="000000"/>
+          <w:sz w:val="24"/>
+          <w:szCs w:val="24"/>
+        </w:rPr>
+        <w:t xml:space="preserve">=1, 2, 4, and 8 users. </w:t>
       </w:r>
     </w:p>
     <w:p>
@@ -3477,6 +3680,8 @@
         </w:rPr>
         <w:t xml:space="preserve"> the naïve version. At still only eight users, the threaded application runs almost 50% faster than its naïve counterpart. </w:t>
       </w:r>
+      <w:bookmarkStart w:id="0" w:name="_GoBack"/>
+      <w:bookmarkEnd w:id="0"/>
     </w:p>
     <w:p>
       <w:pPr>
@@ -3552,8 +3757,6 @@
         </w:rPr>
         <w:t xml:space="preserve">meaningful </w:t>
       </w:r>
-      <w:bookmarkStart w:id="0" w:name="_GoBack"/>
-      <w:bookmarkEnd w:id="0"/>
       <w:r>
         <w:rPr>
           <w:rFonts w:ascii="Times New Roman" w:hAnsi="Times New Roman" w:cs="Times New Roman"/>
@@ -4582,7 +4785,6 @@
   <w:style w:type="character" w:default="1" w:styleId="DefaultParagraphFont">
     <w:name w:val="Default Paragraph Font"/>
     <w:uiPriority w:val="1"/>
-    <w:semiHidden/>
     <w:unhideWhenUsed/>
   </w:style>
   <w:style w:type="table" w:default="1" w:styleId="TableNormal">

</xml_diff>